<commit_message>
added image upload component dell
</commit_message>
<xml_diff>
--- a/Documentation/Report.docx
+++ b/Documentation/Report.docx
@@ -175,6 +175,10 @@
     <w:sdt>
       <w:sdtPr>
         <w:rPr>
+          <w:rFonts w:asciiTheme="minorHAnsi" w:eastAsiaTheme="minorHAnsi" w:hAnsiTheme="minorHAnsi" w:cstheme="minorBidi"/>
+          <w:color w:val="595959" w:themeColor="text1" w:themeTint="A6"/>
+          <w:sz w:val="22"/>
+          <w:szCs w:val="22"/>
           <w:rtl/>
         </w:rPr>
         <w:id w:val="31775018"/>
@@ -185,13 +189,9 @@
       </w:sdtPr>
       <w:sdtEndPr>
         <w:rPr>
-          <w:rFonts w:asciiTheme="minorHAnsi" w:eastAsiaTheme="minorHAnsi" w:hAnsiTheme="minorHAnsi" w:cstheme="minorBidi"/>
           <w:b/>
           <w:bCs/>
           <w:noProof/>
-          <w:color w:val="595959" w:themeColor="text1" w:themeTint="A6"/>
-          <w:sz w:val="22"/>
-          <w:szCs w:val="22"/>
         </w:rPr>
       </w:sdtEndPr>
       <w:sdtContent>
@@ -2539,6 +2539,7 @@
       <w:r>
         <w:rPr>
           <w:rFonts w:ascii="David" w:hAnsi="David" w:cs="David"/>
+          <w:noProof/>
           <w:color w:val="auto"/>
           <w:sz w:val="28"/>
           <w:szCs w:val="28"/>
@@ -2695,6 +2696,7 @@
       <w:r>
         <w:rPr>
           <w:rFonts w:ascii="David" w:hAnsi="David" w:cs="David"/>
+          <w:noProof/>
           <w:color w:val="auto"/>
           <w:sz w:val="28"/>
           <w:szCs w:val="28"/>
@@ -4157,7 +4159,7 @@
       <w:pPr>
         <w:bidi/>
         <w:rPr>
-          <w:rFonts w:ascii="David" w:hAnsi="David" w:cs="David" w:hint="cs"/>
+          <w:rFonts w:ascii="David" w:hAnsi="David" w:cs="David"/>
           <w:color w:val="auto"/>
           <w:sz w:val="28"/>
           <w:szCs w:val="28"/>
@@ -4461,7 +4463,7 @@
       <w:pPr>
         <w:bidi/>
         <w:rPr>
-          <w:rFonts w:ascii="David" w:hAnsi="David" w:cs="David" w:hint="cs"/>
+          <w:rFonts w:ascii="David" w:hAnsi="David" w:cs="David"/>
           <w:color w:val="auto"/>
           <w:sz w:val="28"/>
           <w:szCs w:val="28"/>
@@ -4984,14 +4986,25 @@
           <w:rtl/>
         </w:rPr>
       </w:pPr>
-      <w:r>
-        <w:rPr>
-          <w:rFonts w:ascii="David" w:hAnsi="David" w:cs="David"/>
-          <w:color w:val="auto"/>
-          <w:sz w:val="28"/>
-          <w:szCs w:val="28"/>
-        </w:rPr>
-        <w:t>FireBase Authentication</w:t>
+      <w:proofErr w:type="spellStart"/>
+      <w:r>
+        <w:rPr>
+          <w:rFonts w:ascii="David" w:hAnsi="David" w:cs="David"/>
+          <w:color w:val="auto"/>
+          <w:sz w:val="28"/>
+          <w:szCs w:val="28"/>
+        </w:rPr>
+        <w:t>FireBase</w:t>
+      </w:r>
+      <w:proofErr w:type="spellEnd"/>
+      <w:r>
+        <w:rPr>
+          <w:rFonts w:ascii="David" w:hAnsi="David" w:cs="David"/>
+          <w:color w:val="auto"/>
+          <w:sz w:val="28"/>
+          <w:szCs w:val="28"/>
+        </w:rPr>
+        <w:t xml:space="preserve"> Authentication</w:t>
       </w:r>
       <w:r>
         <w:rPr>
@@ -5030,6 +5043,7 @@
           <w:szCs w:val="28"/>
         </w:rPr>
       </w:pPr>
+      <w:proofErr w:type="spellStart"/>
       <w:r>
         <w:rPr>
           <w:rFonts w:ascii="David" w:hAnsi="David" w:cs="David"/>
@@ -5039,6 +5053,7 @@
         </w:rPr>
         <w:t>Firestore</w:t>
       </w:r>
+      <w:proofErr w:type="spellEnd"/>
       <w:r>
         <w:rPr>
           <w:rFonts w:ascii="David" w:hAnsi="David" w:cs="David"/>
@@ -5161,7 +5176,7 @@
       <w:pPr>
         <w:bidi/>
         <w:rPr>
-          <w:rFonts w:ascii="David" w:hAnsi="David" w:cs="David" w:hint="cs"/>
+          <w:rFonts w:ascii="David" w:hAnsi="David" w:cs="David"/>
           <w:color w:val="auto"/>
           <w:sz w:val="28"/>
           <w:szCs w:val="28"/>
@@ -5187,7 +5202,7 @@
           <w:szCs w:val="28"/>
           <w:lang w:bidi="he-IL"/>
         </w:rPr>
-        <w:t>Heroku</w:t>
+        <w:t>firebase</w:t>
       </w:r>
     </w:p>
     <w:p>
@@ -5461,7 +5476,7 @@
       <w:pPr>
         <w:bidi/>
         <w:rPr>
-          <w:rFonts w:ascii="David" w:hAnsi="David" w:cs="David" w:hint="cs"/>
+          <w:rFonts w:ascii="David" w:hAnsi="David" w:cs="David"/>
           <w:color w:val="auto"/>
           <w:sz w:val="28"/>
           <w:szCs w:val="28"/>
@@ -5870,7 +5885,7 @@
       <w:pPr>
         <w:bidi/>
         <w:rPr>
-          <w:rFonts w:ascii="David" w:hAnsi="David" w:cs="David" w:hint="cs"/>
+          <w:rFonts w:ascii="David" w:hAnsi="David" w:cs="David"/>
           <w:color w:val="auto"/>
           <w:sz w:val="28"/>
           <w:szCs w:val="28"/>
@@ -6212,28 +6227,74 @@
       <w:pPr>
         <w:bidi/>
         <w:rPr>
-          <w:rFonts w:ascii="David" w:hAnsi="David" w:cs="David" w:hint="cs"/>
-          <w:color w:val="auto"/>
-          <w:sz w:val="28"/>
-          <w:szCs w:val="28"/>
-          <w:rtl/>
-          <w:lang w:bidi="he-IL"/>
-        </w:rPr>
-      </w:pPr>
-      <w:r>
-        <w:rPr>
-          <w:rFonts w:ascii="David" w:hAnsi="David" w:cs="David" w:hint="cs"/>
-          <w:color w:val="auto"/>
-          <w:sz w:val="28"/>
-          <w:szCs w:val="28"/>
-          <w:rtl/>
-          <w:lang w:bidi="he-IL"/>
-        </w:rPr>
-        <w:t xml:space="preserve">קישור לאתר - </w:t>
-      </w:r>
+          <w:rFonts w:ascii="David" w:hAnsi="David" w:cs="David"/>
+          <w:color w:val="auto"/>
+          <w:sz w:val="28"/>
+          <w:szCs w:val="28"/>
+          <w:lang w:bidi="he-IL"/>
+        </w:rPr>
+      </w:pPr>
+      <w:r>
+        <w:rPr>
+          <w:rFonts w:ascii="David" w:hAnsi="David" w:cs="David" w:hint="cs"/>
+          <w:color w:val="auto"/>
+          <w:sz w:val="28"/>
+          <w:szCs w:val="28"/>
+          <w:rtl/>
+          <w:lang w:bidi="he-IL"/>
+        </w:rPr>
+        <w:t>קישור לאתר -</w:t>
+      </w:r>
+      <w:r>
+        <w:rPr>
+          <w:rFonts w:ascii="David" w:hAnsi="David" w:cs="David" w:hint="cs"/>
+          <w:color w:val="auto"/>
+          <w:sz w:val="28"/>
+          <w:szCs w:val="28"/>
+          <w:rtl/>
+          <w:lang w:bidi="he-IL"/>
+        </w:rPr>
+        <w:t xml:space="preserve"> </w:t>
+      </w:r>
+      <w:hyperlink r:id="rId20" w:history="1">
+        <w:r>
+          <w:rPr>
+            <w:rStyle w:val="Hyperlink"/>
+            <w:rFonts w:ascii="David" w:hAnsi="David" w:cs="David"/>
+            <w:sz w:val="28"/>
+            <w:szCs w:val="28"/>
+            <w:lang w:bidi="he-IL"/>
+          </w:rPr>
+          <w:t>https://angular-my-project-6583d.firebaseapp.com</w:t>
+        </w:r>
+        <w:r>
+          <w:rPr>
+            <w:rStyle w:val="Hyperlink"/>
+            <w:rFonts w:ascii="David" w:hAnsi="David" w:cs="David"/>
+            <w:sz w:val="28"/>
+            <w:szCs w:val="28"/>
+            <w:rtl/>
+            <w:lang w:bidi="he-IL"/>
+          </w:rPr>
+          <w:t>/</w:t>
+        </w:r>
+      </w:hyperlink>
+    </w:p>
+    <w:p>
+      <w:pPr>
+        <w:bidi/>
+        <w:rPr>
+          <w:rFonts w:ascii="David" w:hAnsi="David" w:cs="David"/>
+          <w:color w:val="auto"/>
+          <w:sz w:val="28"/>
+          <w:szCs w:val="28"/>
+          <w:rtl/>
+          <w:lang w:bidi="he-IL"/>
+        </w:rPr>
+      </w:pPr>
     </w:p>
     <w:sectPr>
-      <w:footerReference w:type="default" r:id="rId20"/>
+      <w:footerReference w:type="default" r:id="rId21"/>
       <w:pgSz w:w="12240" w:h="15840"/>
       <w:pgMar w:top="1728" w:right="1800" w:bottom="1440" w:left="1800" w:header="864" w:footer="720" w:gutter="0"/>
       <w:pgNumType w:start="0"/>
@@ -8492,6 +8553,7 @@
   <w:style w:type="character" w:default="1" w:styleId="DefaultParagraphFont">
     <w:name w:val="Default Paragraph Font"/>
     <w:uiPriority w:val="1"/>
+    <w:semiHidden/>
     <w:unhideWhenUsed/>
   </w:style>
   <w:style w:type="table" w:default="1" w:styleId="TableNormal">

</xml_diff>